<commit_message>
Plan Asimilación Devolución Servicio terminado :D
Sí
</commit_message>
<xml_diff>
--- a/AsimilacionDevolucionServicio.docx
+++ b/AsimilacionDevolucionServicio.docx
@@ -4,373 +4,283 @@
   <w:body>
     <w:p>
       <w:pPr>
-        <w:ind w:left="720" w:hanging="360"/>
-      </w:pPr>
-    </w:p>
-    <w:p>
-      <w:pPr>
-        <w:ind w:left="720" w:hanging="360"/>
-        <w:rPr>
-          <w:b/>
-          <w:bCs/>
-          <w:color w:val="FF0000"/>
-        </w:rPr>
-      </w:pPr>
-      <w:r>
-        <w:rPr>
-          <w:b/>
-          <w:bCs/>
-          <w:color w:val="FF0000"/>
-        </w:rPr>
-        <w:t>Lanzamiento/</w:t>
-      </w:r>
-      <w:proofErr w:type="spellStart"/>
-      <w:r>
-        <w:rPr>
-          <w:b/>
-          <w:bCs/>
-          <w:color w:val="FF0000"/>
-        </w:rPr>
-        <w:t>asimilacion</w:t>
-      </w:r>
-      <w:proofErr w:type="spellEnd"/>
-    </w:p>
-    <w:p>
-      <w:pPr>
-        <w:ind w:left="720" w:hanging="360"/>
-        <w:rPr>
-          <w:color w:val="FF0000"/>
-        </w:rPr>
-      </w:pPr>
-      <w:r>
-        <w:rPr>
-          <w:color w:val="FF0000"/>
-        </w:rPr>
-        <w:t>(</w:t>
-      </w:r>
-      <w:r>
-        <w:rPr>
-          <w:color w:val="FF0000"/>
-        </w:rPr>
-        <w:t>duración máxima de 2 MESES</w:t>
-      </w:r>
-      <w:r>
-        <w:rPr>
-          <w:color w:val="FF0000"/>
-        </w:rPr>
-        <w:t>)??</w:t>
-      </w:r>
-    </w:p>
-    <w:p>
-      <w:pPr>
-        <w:ind w:left="720" w:hanging="360"/>
-        <w:rPr>
-          <w:color w:val="FF0000"/>
-        </w:rPr>
-      </w:pPr>
+        <w:pStyle w:val="Ttulo1"/>
+      </w:pPr>
+      <w:r>
+        <w:t>Plan para la asimilación y devolución del servicio</w:t>
+      </w:r>
+      <w:r>
+        <w:t>:</w:t>
+      </w:r>
+    </w:p>
+    <w:p/>
+    <w:p>
+      <w:r>
+        <w:t>Nuestra empresa plantea un plan de asimilación de duración no superior a 2 semanas. Dividiremos este proceso en una serie de etapas:</w:t>
+      </w:r>
     </w:p>
     <w:p>
       <w:pPr>
         <w:pStyle w:val="Prrafodelista"/>
         <w:numPr>
           <w:ilvl w:val="0"/>
-          <w:numId w:val="1"/>
+          <w:numId w:val="2"/>
         </w:numPr>
-        <w:rPr>
-          <w:color w:val="FF0000"/>
-        </w:rPr>
-      </w:pPr>
-      <w:r>
-        <w:rPr>
-          <w:color w:val="FF0000"/>
-        </w:rPr>
-        <w:t>Facilita</w:t>
-      </w:r>
-      <w:r>
-        <w:rPr>
-          <w:color w:val="FF0000"/>
-        </w:rPr>
-        <w:t>r a las personas designadas por la CAGPDS a tales efectos, la información y documentación que éstas soliciten</w:t>
-      </w:r>
+      </w:pPr>
+      <w:r>
+        <w:t>Durante un plazo de aproximadamente</w:t>
+      </w:r>
+      <w:r>
+        <w:t xml:space="preserve"> 4 días</w:t>
+      </w:r>
+      <w:r>
+        <w:t>, estableceremos una serie de reuniones con el personal del servicio de informática con el que nos comunicaremos durante la prestación del servicio</w:t>
+      </w:r>
+      <w:r>
+        <w:t xml:space="preserve">, para conocer el funcionamiento del </w:t>
+      </w:r>
+      <w:r>
+        <w:t>área de desarrollo y mantenimiento de sistemas de información</w:t>
+      </w:r>
+      <w:r>
+        <w:t xml:space="preserve"> de manera más efectiva. En concreto, con el </w:t>
+      </w:r>
+      <w:r>
+        <w:t>Área de Desarrollo y Mantenimiento software</w:t>
+      </w:r>
+      <w:r>
+        <w:t xml:space="preserve">, </w:t>
+      </w:r>
+      <w:r>
+        <w:t>Usuarios funcionales</w:t>
+      </w:r>
+      <w:r>
+        <w:t>, con los d</w:t>
+      </w:r>
+      <w:r>
+        <w:t>irectores técnicos informática</w:t>
+      </w:r>
+      <w:r>
+        <w:t>, con la o</w:t>
+      </w:r>
+      <w:r>
+        <w:t>ficina de calidad</w:t>
+      </w:r>
+      <w:r>
+        <w:t xml:space="preserve"> y con el </w:t>
+      </w:r>
+      <w:r>
+        <w:t>Área de Sistemas y Explotación</w:t>
+      </w:r>
+      <w:r>
+        <w:t>, para hacernos una primera idea de las gestiones que se llevarán a cabo</w:t>
+      </w:r>
+      <w:r>
+        <w:t xml:space="preserve"> y recoger los objetivos generales a cumplir del servicio</w:t>
+      </w:r>
+      <w:r>
+        <w:t xml:space="preserve">. </w:t>
+      </w:r>
+    </w:p>
+    <w:p>
+      <w:pPr>
+        <w:pStyle w:val="Prrafodelista"/>
+      </w:pPr>
     </w:p>
     <w:p>
       <w:pPr>
         <w:pStyle w:val="Prrafodelista"/>
         <w:numPr>
           <w:ilvl w:val="0"/>
-          <w:numId w:val="1"/>
+          <w:numId w:val="2"/>
         </w:numPr>
-        <w:rPr>
-          <w:color w:val="FF0000"/>
-        </w:rPr>
-      </w:pPr>
-      <w:r>
-        <w:rPr>
-          <w:color w:val="FF0000"/>
-        </w:rPr>
-        <w:t>aseguren la continuidad de los trabajos, así como la transferencia de conocimientos</w:t>
-      </w:r>
+      </w:pPr>
+      <w:r>
+        <w:t xml:space="preserve">Respecto al entorno tecnológico, contamos con un equipo experto en desarrollo en </w:t>
+      </w:r>
+      <w:proofErr w:type="spellStart"/>
+      <w:r>
+        <w:t>JavaEE</w:t>
+      </w:r>
+      <w:proofErr w:type="spellEnd"/>
+      <w:r>
+        <w:t xml:space="preserve"> y Oracle y con conocimiento previo de servidores </w:t>
+      </w:r>
+      <w:proofErr w:type="spellStart"/>
+      <w:r>
+        <w:t>Weblogic</w:t>
+      </w:r>
+      <w:proofErr w:type="spellEnd"/>
+      <w:r>
+        <w:t>. De esta forma, podemos llevar a cabo una pronta adaptación a diferentes plataformas</w:t>
+      </w:r>
+      <w:r>
+        <w:t>. En un plazo de unos 2 días, estudiaríamos cómo desarrollar e integrar aplicaciones en este entorno con las plataformas de Administración Electrónica de la Junta de Andalucía, cómo trabajar con las SIG y los conceptos básicos para poder utilizar la suite Pentaho.</w:t>
+      </w:r>
+    </w:p>
+    <w:p>
+      <w:pPr>
+        <w:pStyle w:val="Prrafodelista"/>
+      </w:pPr>
     </w:p>
     <w:p>
       <w:pPr>
         <w:pStyle w:val="Prrafodelista"/>
         <w:numPr>
           <w:ilvl w:val="0"/>
-          <w:numId w:val="1"/>
+          <w:numId w:val="2"/>
         </w:numPr>
-        <w:rPr>
-          <w:color w:val="FF0000"/>
-        </w:rPr>
-      </w:pPr>
-      <w:r>
-        <w:rPr>
-          <w:color w:val="FF0000"/>
-        </w:rPr>
-        <w:t>identificando claramente los objetivos funcionales</w:t>
-      </w:r>
-      <w:r>
-        <w:rPr>
-          <w:color w:val="FF0000"/>
-        </w:rPr>
-        <w:t xml:space="preserve">, </w:t>
-      </w:r>
-      <w:r>
-        <w:rPr>
-          <w:color w:val="FF0000"/>
-        </w:rPr>
-        <w:t>transferencia de conocimientos, la formación a impartir y el alcance de los servicios técnicos que han de producirse en esta Fase, así como los productos a generar;</w:t>
-      </w:r>
+      </w:pPr>
+      <w:r>
+        <w:t xml:space="preserve">En el plazo de </w:t>
+      </w:r>
+      <w:r>
+        <w:t>dos</w:t>
+      </w:r>
+      <w:r>
+        <w:t xml:space="preserve"> día</w:t>
+      </w:r>
+      <w:r>
+        <w:t>s</w:t>
+      </w:r>
+      <w:r>
+        <w:t>, conociendo la tecnología empleada y habiéndonos reunido con el cliente para conocer qué se espera del servicio, el jefe de proyecto repartirá las tareas y establecerá a una persona de contacto, que será la responsable de comunicarse directamente con el cliente.</w:t>
+      </w:r>
+      <w:r>
+        <w:t xml:space="preserve"> Si fuera necesario implementar alguna infraestructura nueva, se indicaría en esta etapa.</w:t>
+      </w:r>
+    </w:p>
+    <w:p>
+      <w:pPr>
+        <w:pStyle w:val="Prrafodelista"/>
+      </w:pPr>
     </w:p>
     <w:p>
       <w:pPr>
         <w:pStyle w:val="Prrafodelista"/>
         <w:numPr>
           <w:ilvl w:val="0"/>
-          <w:numId w:val="1"/>
+          <w:numId w:val="2"/>
         </w:numPr>
-        <w:rPr>
-          <w:color w:val="FF0000"/>
-        </w:rPr>
-      </w:pPr>
-      <w:r>
-        <w:rPr>
-          <w:color w:val="FF0000"/>
-        </w:rPr>
-        <w:t>documento que guíe y planifique los trabajos conjuntos que han realizarse por ambas empresas</w:t>
-      </w:r>
+      </w:pPr>
+      <w:r>
+        <w:t xml:space="preserve">En la siguiente jornada laboral, nuestra empresa se reunirá con </w:t>
+      </w:r>
+      <w:r>
+        <w:t>el Área de Desarrollo y Mantenimiento software</w:t>
+      </w:r>
+      <w:r>
+        <w:t xml:space="preserve"> para acordar la periodicidad con la que se realizarán entregables del servicio para su revisión, el contenido de cada entregable y a qué comité se debe entregar cada uno.</w:t>
+      </w:r>
+    </w:p>
+    <w:p>
+      <w:pPr>
+        <w:pStyle w:val="Prrafodelista"/>
+      </w:pPr>
     </w:p>
     <w:p>
       <w:pPr>
         <w:pStyle w:val="Prrafodelista"/>
         <w:numPr>
           <w:ilvl w:val="0"/>
-          <w:numId w:val="1"/>
+          <w:numId w:val="2"/>
         </w:numPr>
-        <w:rPr>
-          <w:color w:val="FF0000"/>
-        </w:rPr>
-      </w:pPr>
-      <w:r>
-        <w:rPr>
-          <w:color w:val="FF0000"/>
-        </w:rPr>
-        <w:t>Informe de Conformidad con el periodo de rodaje llevado a cab</w:t>
-      </w:r>
-      <w:r>
-        <w:rPr>
-          <w:color w:val="FF0000"/>
-        </w:rPr>
-        <w:t>o</w:t>
-      </w:r>
-    </w:p>
-    <w:p>
-      <w:pPr>
-        <w:ind w:left="360"/>
-        <w:rPr>
-          <w:color w:val="FF0000"/>
-        </w:rPr>
-      </w:pPr>
-      <w:r>
-        <w:rPr>
-          <w:color w:val="FF0000"/>
-        </w:rPr>
-        <w:t>Validar:</w:t>
+      </w:pPr>
+      <w:r>
+        <w:t>En la última etapa, nos reuniremos con la oficina de calidad para determinar las métricas que debe cumplir el servicio y cómo han de calcularse estas métricas.</w:t>
+      </w:r>
+    </w:p>
+    <w:p>
+      <w:pPr>
+        <w:pStyle w:val="Prrafodelista"/>
+      </w:pPr>
+    </w:p>
+    <w:p>
+      <w:r>
+        <w:t>Plan de devolución:</w:t>
+      </w:r>
+    </w:p>
+    <w:p>
+      <w:r>
+        <w:t xml:space="preserve">Nuestra empresa plantea un plan de devolución de </w:t>
+      </w:r>
+      <w:r>
+        <w:t>un mes y medio</w:t>
+      </w:r>
+      <w:r>
+        <w:t>. Seguiremos los siguientes pasos para ello:</w:t>
+      </w:r>
+    </w:p>
+    <w:p>
+      <w:pPr>
+        <w:pStyle w:val="Prrafodelista"/>
+        <w:numPr>
+          <w:ilvl w:val="0"/>
+          <w:numId w:val="2"/>
+        </w:numPr>
+      </w:pPr>
+      <w:r>
+        <w:t>En primera instancia, nos reuniremos con el Responsable de Contrato y con los representantes de la empresa que nos sucederá. En esta reunión se aclararán los conocimientos que se deben transferir a la nueva empresa y la documentación que necesitaremos desarrollar para ello.</w:t>
+      </w:r>
+      <w:r>
+        <w:t xml:space="preserve"> Así mismo, el Jefe de proyecto designará a una persona encargada de la comunicación con la otra empresa.</w:t>
+      </w:r>
+    </w:p>
+    <w:p>
+      <w:pPr>
+        <w:pStyle w:val="Prrafodelista"/>
+      </w:pPr>
+    </w:p>
+    <w:p>
+      <w:pPr>
+        <w:pStyle w:val="Prrafodelista"/>
+        <w:numPr>
+          <w:ilvl w:val="0"/>
+          <w:numId w:val="2"/>
+        </w:numPr>
+      </w:pPr>
+      <w:r>
+        <w:lastRenderedPageBreak/>
+        <w:t>Durante las siguientes dos semanas, se procederá a la formación de la empresa sucesora por parte de la persona de nuestra empresa que fue designada para ello. Se les facilitará el acceso a los repositorios utilizados en el proyecto, así como los de las infraestructuras software que haya sido necesario implementar.´</w:t>
+      </w:r>
+    </w:p>
+    <w:p>
+      <w:pPr>
+        <w:pStyle w:val="Prrafodelista"/>
+      </w:pPr>
+    </w:p>
+    <w:p>
+      <w:pPr>
+        <w:pStyle w:val="Prrafodelista"/>
+        <w:numPr>
+          <w:ilvl w:val="0"/>
+          <w:numId w:val="2"/>
+        </w:numPr>
+      </w:pPr>
+      <w:r>
+        <w:t>Finalmente, s</w:t>
+      </w:r>
+      <w:r>
+        <w:t xml:space="preserve">e revisará la documentación generada en las distintas etapas del servicio y se la aportaremos a </w:t>
+      </w:r>
+      <w:r>
+        <w:t xml:space="preserve">el Jefe de Contrato, a fin de que este pueda redactar el </w:t>
+      </w:r>
+      <w:r>
+        <w:t>Informe de Conformidad</w:t>
+      </w:r>
+      <w:r>
+        <w:t xml:space="preserve">. Si está toda la documentación en orden, finalizará el </w:t>
+      </w:r>
+      <w:r>
+        <w:t>proceso</w:t>
       </w:r>
       <w:bookmarkStart w:id="0" w:name="_GoBack"/>
       <w:bookmarkEnd w:id="0"/>
-    </w:p>
-    <w:p>
-      <w:pPr>
-        <w:pStyle w:val="Prrafodelista"/>
-        <w:rPr>
-          <w:color w:val="FF0000"/>
-        </w:rPr>
-      </w:pPr>
-      <w:r>
-        <w:rPr>
-          <w:color w:val="FF0000"/>
-        </w:rPr>
-        <w:t xml:space="preserve">El nuevo encargado no requiera más información de los sistemas que se han desarrollados. </w:t>
-      </w:r>
-    </w:p>
-    <w:p>
-      <w:pPr>
-        <w:pStyle w:val="Prrafodelista"/>
-        <w:rPr>
-          <w:color w:val="FF0000"/>
-        </w:rPr>
-      </w:pPr>
-      <w:r>
-        <w:rPr>
-          <w:color w:val="FF0000"/>
-        </w:rPr>
-        <w:t xml:space="preserve">• La consejería no reclame más documentación o información sobre los sistemas que se han desarrollado. </w:t>
-      </w:r>
-    </w:p>
-    <w:p>
-      <w:pPr>
-        <w:pStyle w:val="Prrafodelista"/>
-        <w:rPr>
-          <w:color w:val="FF0000"/>
-        </w:rPr>
-      </w:pPr>
-      <w:r>
-        <w:rPr>
-          <w:color w:val="FF0000"/>
-        </w:rPr>
-        <w:t>• Toda la información sobre la ejecución del servicio esté recogida en las herramientas de la Consejería.</w:t>
-      </w:r>
-    </w:p>
-    <w:p>
-      <w:pPr>
-        <w:pStyle w:val="Ttulo1"/>
-      </w:pPr>
-      <w:r>
-        <w:t>Plan para la asimilación y devolución del servicio</w:t>
-      </w:r>
-      <w:r>
-        <w:t>:</w:t>
-      </w:r>
-    </w:p>
-    <w:p/>
-    <w:p>
-      <w:r>
-        <w:t>En esta fase llevaremos a cabo actividades que aseguren la buena asimilación del servicio. Dichas actividades son las siguientes:</w:t>
-      </w:r>
-    </w:p>
-    <w:p/>
-    <w:p>
-      <w:pPr>
-        <w:pStyle w:val="Prrafodelista"/>
-        <w:numPr>
-          <w:ilvl w:val="0"/>
-          <w:numId w:val="1"/>
-        </w:numPr>
-      </w:pPr>
-      <w:r>
-        <w:t>Comprobación previa de las herramientas del correcto funcionamiento de las herramientas empleadas en la solución.</w:t>
-      </w:r>
-    </w:p>
-    <w:p>
-      <w:pPr>
-        <w:pStyle w:val="Prrafodelista"/>
-        <w:numPr>
-          <w:ilvl w:val="0"/>
-          <w:numId w:val="1"/>
-        </w:numPr>
-      </w:pPr>
-      <w:r>
-        <w:t>Ajuste de todos los equipos necesarios para el uso del nuevo servicio.</w:t>
-      </w:r>
-    </w:p>
-    <w:p>
-      <w:pPr>
-        <w:pStyle w:val="Prrafodelista"/>
-        <w:numPr>
-          <w:ilvl w:val="0"/>
-          <w:numId w:val="1"/>
-        </w:numPr>
-      </w:pPr>
-      <w:r>
-        <w:t>Facilitación de un contacto de la empresa para transmitir la información o documentación del servicio a la</w:t>
-      </w:r>
-      <w:r>
-        <w:t xml:space="preserve"> persona de la</w:t>
-      </w:r>
-      <w:r>
-        <w:t xml:space="preserve"> CAGPDS</w:t>
-      </w:r>
-      <w:r>
-        <w:t xml:space="preserve"> que el cliente designe a esta tarea</w:t>
-      </w:r>
       <w:r>
         <w:t>.</w:t>
       </w:r>
     </w:p>
-    <w:p>
-      <w:pPr>
-        <w:pStyle w:val="Prrafodelista"/>
-        <w:numPr>
-          <w:ilvl w:val="0"/>
-          <w:numId w:val="1"/>
-        </w:numPr>
-      </w:pPr>
-      <w:r>
-        <w:t>Arranque del sistema</w:t>
-      </w:r>
-    </w:p>
-    <w:p>
-      <w:pPr>
-        <w:pStyle w:val="Prrafodelista"/>
-        <w:numPr>
-          <w:ilvl w:val="0"/>
-          <w:numId w:val="1"/>
-        </w:numPr>
-      </w:pPr>
-      <w:r>
-        <w:t>Seguimiento del servicio, validación del estado correcto de los indicadores y de los ANS.</w:t>
-      </w:r>
-    </w:p>
-    <w:p>
-      <w:pPr>
-        <w:pStyle w:val="Prrafodelista"/>
-        <w:numPr>
-          <w:ilvl w:val="0"/>
-          <w:numId w:val="1"/>
-        </w:numPr>
-      </w:pPr>
-      <w:r>
-        <w:t xml:space="preserve">Definición, entrega de un manual de usuario al personal que el cliente designe y </w:t>
-      </w:r>
-      <w:r>
-        <w:t xml:space="preserve">posterior </w:t>
-      </w:r>
-      <w:r>
-        <w:t>formación</w:t>
-      </w:r>
-      <w:r>
-        <w:t xml:space="preserve"> de este</w:t>
-      </w:r>
-      <w:r>
-        <w:t>.</w:t>
-      </w:r>
-    </w:p>
-    <w:p>
-      <w:pPr>
-        <w:pStyle w:val="Prrafodelista"/>
-        <w:numPr>
-          <w:ilvl w:val="0"/>
-          <w:numId w:val="1"/>
-        </w:numPr>
-      </w:pPr>
-      <w:r>
-        <w:t xml:space="preserve">Redacción de un </w:t>
-      </w:r>
-      <w:r>
-        <w:t>Informe de Conformidad al final del proceso.</w:t>
-      </w:r>
-    </w:p>
-    <w:p/>
     <w:p/>
     <w:sectPr>
       <w:pgSz w:w="11906" w:h="16838"/>
@@ -385,6 +295,207 @@
 <file path=word/numbering.xml><?xml version="1.0" encoding="utf-8"?>
 <w:numbering xmlns:wpc="http://schemas.microsoft.com/office/word/2010/wordprocessingCanvas" xmlns:cx="http://schemas.microsoft.com/office/drawing/2014/chartex" xmlns:cx1="http://schemas.microsoft.com/office/drawing/2015/9/8/chartex" xmlns:cx2="http://schemas.microsoft.com/office/drawing/2015/10/21/chartex" xmlns:cx3="http://schemas.microsoft.com/office/drawing/2016/5/9/chartex" xmlns:cx4="http://schemas.microsoft.com/office/drawing/2016/5/10/chartex" xmlns:cx5="http://schemas.microsoft.com/office/drawing/2016/5/11/chartex" xmlns:cx6="http://schemas.microsoft.com/office/drawing/2016/5/12/chartex" xmlns:cx7="http://schemas.microsoft.com/office/drawing/2016/5/13/chartex" xmlns:cx8="http://schemas.microsoft.com/office/drawing/2016/5/14/chartex" xmlns:mc="http://schemas.openxmlformats.org/markup-compatibility/2006" xmlns:aink="http://schemas.microsoft.com/office/drawing/2016/ink" xmlns:am3d="http://schemas.microsoft.com/office/drawing/2017/model3d" xmlns:o="urn:schemas-microsoft-com:office:office" xmlns:r="http://schemas.openxmlformats.org/officeDocument/2006/relationships" xmlns:m="http://schemas.openxmlformats.org/officeDocument/2006/math" xmlns:v="urn:schemas-microsoft-com:vml" xmlns:wp14="http://schemas.microsoft.com/office/word/2010/wordprocessingDrawing" xmlns:wp="http://schemas.openxmlformats.org/drawingml/2006/wordprocessingDrawing" xmlns:w10="urn:schemas-microsoft-com:office:word" xmlns:w="http://schemas.openxmlformats.org/wordprocessingml/2006/main" xmlns:w14="http://schemas.microsoft.com/office/word/2010/wordml" xmlns:w15="http://schemas.microsoft.com/office/word/2012/wordml" xmlns:w16cid="http://schemas.microsoft.com/office/word/2016/wordml/cid" xmlns:w16se="http://schemas.microsoft.com/office/word/2015/wordml/symex" xmlns:wpg="http://schemas.microsoft.com/office/word/2010/wordprocessingGroup" xmlns:wpi="http://schemas.microsoft.com/office/word/2010/wordprocessingInk" xmlns:wne="http://schemas.microsoft.com/office/word/2006/wordml" xmlns:wps="http://schemas.microsoft.com/office/word/2010/wordprocessingShape" mc:Ignorable="w14 w15 w16se w16cid wp14">
   <w:abstractNum w:abstractNumId="0" w15:restartNumberingAfterBreak="0">
+    <w:nsid w:val="1DAE5D0E"/>
+    <w:multiLevelType w:val="hybridMultilevel"/>
+    <w:tmpl w:val="D3EA5D74"/>
+    <w:lvl w:ilvl="0" w:tplc="FA50854A">
+      <w:numFmt w:val="bullet"/>
+      <w:lvlText w:val="-"/>
+      <w:lvlJc w:val="left"/>
+      <w:pPr>
+        <w:ind w:left="720" w:hanging="360"/>
+      </w:pPr>
+      <w:rPr>
+        <w:rFonts w:ascii="Calibri" w:eastAsiaTheme="minorHAnsi" w:hAnsi="Calibri" w:cs="Calibri" w:hint="default"/>
+      </w:rPr>
+    </w:lvl>
+    <w:lvl w:ilvl="1" w:tplc="0C0A0003" w:tentative="1">
+      <w:start w:val="1"/>
+      <w:numFmt w:val="bullet"/>
+      <w:lvlText w:val="o"/>
+      <w:lvlJc w:val="left"/>
+      <w:pPr>
+        <w:ind w:left="1440" w:hanging="360"/>
+      </w:pPr>
+      <w:rPr>
+        <w:rFonts w:ascii="Courier New" w:hAnsi="Courier New" w:cs="Courier New" w:hint="default"/>
+      </w:rPr>
+    </w:lvl>
+    <w:lvl w:ilvl="2" w:tplc="0C0A0005" w:tentative="1">
+      <w:start w:val="1"/>
+      <w:numFmt w:val="bullet"/>
+      <w:lvlText w:val=""/>
+      <w:lvlJc w:val="left"/>
+      <w:pPr>
+        <w:ind w:left="2160" w:hanging="360"/>
+      </w:pPr>
+      <w:rPr>
+        <w:rFonts w:ascii="Wingdings" w:hAnsi="Wingdings" w:hint="default"/>
+      </w:rPr>
+    </w:lvl>
+    <w:lvl w:ilvl="3" w:tplc="0C0A0001" w:tentative="1">
+      <w:start w:val="1"/>
+      <w:numFmt w:val="bullet"/>
+      <w:lvlText w:val=""/>
+      <w:lvlJc w:val="left"/>
+      <w:pPr>
+        <w:ind w:left="2880" w:hanging="360"/>
+      </w:pPr>
+      <w:rPr>
+        <w:rFonts w:ascii="Symbol" w:hAnsi="Symbol" w:hint="default"/>
+      </w:rPr>
+    </w:lvl>
+    <w:lvl w:ilvl="4" w:tplc="0C0A0003" w:tentative="1">
+      <w:start w:val="1"/>
+      <w:numFmt w:val="bullet"/>
+      <w:lvlText w:val="o"/>
+      <w:lvlJc w:val="left"/>
+      <w:pPr>
+        <w:ind w:left="3600" w:hanging="360"/>
+      </w:pPr>
+      <w:rPr>
+        <w:rFonts w:ascii="Courier New" w:hAnsi="Courier New" w:cs="Courier New" w:hint="default"/>
+      </w:rPr>
+    </w:lvl>
+    <w:lvl w:ilvl="5" w:tplc="0C0A0005" w:tentative="1">
+      <w:start w:val="1"/>
+      <w:numFmt w:val="bullet"/>
+      <w:lvlText w:val=""/>
+      <w:lvlJc w:val="left"/>
+      <w:pPr>
+        <w:ind w:left="4320" w:hanging="360"/>
+      </w:pPr>
+      <w:rPr>
+        <w:rFonts w:ascii="Wingdings" w:hAnsi="Wingdings" w:hint="default"/>
+      </w:rPr>
+    </w:lvl>
+    <w:lvl w:ilvl="6" w:tplc="0C0A0001" w:tentative="1">
+      <w:start w:val="1"/>
+      <w:numFmt w:val="bullet"/>
+      <w:lvlText w:val=""/>
+      <w:lvlJc w:val="left"/>
+      <w:pPr>
+        <w:ind w:left="5040" w:hanging="360"/>
+      </w:pPr>
+      <w:rPr>
+        <w:rFonts w:ascii="Symbol" w:hAnsi="Symbol" w:hint="default"/>
+      </w:rPr>
+    </w:lvl>
+    <w:lvl w:ilvl="7" w:tplc="0C0A0003" w:tentative="1">
+      <w:start w:val="1"/>
+      <w:numFmt w:val="bullet"/>
+      <w:lvlText w:val="o"/>
+      <w:lvlJc w:val="left"/>
+      <w:pPr>
+        <w:ind w:left="5760" w:hanging="360"/>
+      </w:pPr>
+      <w:rPr>
+        <w:rFonts w:ascii="Courier New" w:hAnsi="Courier New" w:cs="Courier New" w:hint="default"/>
+      </w:rPr>
+    </w:lvl>
+    <w:lvl w:ilvl="8" w:tplc="0C0A0005" w:tentative="1">
+      <w:start w:val="1"/>
+      <w:numFmt w:val="bullet"/>
+      <w:lvlText w:val=""/>
+      <w:lvlJc w:val="left"/>
+      <w:pPr>
+        <w:ind w:left="6480" w:hanging="360"/>
+      </w:pPr>
+      <w:rPr>
+        <w:rFonts w:ascii="Wingdings" w:hAnsi="Wingdings" w:hint="default"/>
+      </w:rPr>
+    </w:lvl>
+  </w:abstractNum>
+  <w:abstractNum w:abstractNumId="1" w15:restartNumberingAfterBreak="0">
+    <w:nsid w:val="3F1C6706"/>
+    <w:multiLevelType w:val="hybridMultilevel"/>
+    <w:tmpl w:val="D3C4896E"/>
+    <w:lvl w:ilvl="0" w:tplc="6684469A">
+      <w:start w:val="1"/>
+      <w:numFmt w:val="decimal"/>
+      <w:lvlText w:val="%1."/>
+      <w:lvlJc w:val="left"/>
+      <w:pPr>
+        <w:ind w:left="1080" w:hanging="360"/>
+      </w:pPr>
+      <w:rPr>
+        <w:rFonts w:hint="default"/>
+      </w:rPr>
+    </w:lvl>
+    <w:lvl w:ilvl="1" w:tplc="0C0A0019" w:tentative="1">
+      <w:start w:val="1"/>
+      <w:numFmt w:val="lowerLetter"/>
+      <w:lvlText w:val="%2."/>
+      <w:lvlJc w:val="left"/>
+      <w:pPr>
+        <w:ind w:left="1800" w:hanging="360"/>
+      </w:pPr>
+    </w:lvl>
+    <w:lvl w:ilvl="2" w:tplc="0C0A001B" w:tentative="1">
+      <w:start w:val="1"/>
+      <w:numFmt w:val="lowerRoman"/>
+      <w:lvlText w:val="%3."/>
+      <w:lvlJc w:val="right"/>
+      <w:pPr>
+        <w:ind w:left="2520" w:hanging="180"/>
+      </w:pPr>
+    </w:lvl>
+    <w:lvl w:ilvl="3" w:tplc="0C0A000F" w:tentative="1">
+      <w:start w:val="1"/>
+      <w:numFmt w:val="decimal"/>
+      <w:lvlText w:val="%4."/>
+      <w:lvlJc w:val="left"/>
+      <w:pPr>
+        <w:ind w:left="3240" w:hanging="360"/>
+      </w:pPr>
+    </w:lvl>
+    <w:lvl w:ilvl="4" w:tplc="0C0A0019" w:tentative="1">
+      <w:start w:val="1"/>
+      <w:numFmt w:val="lowerLetter"/>
+      <w:lvlText w:val="%5."/>
+      <w:lvlJc w:val="left"/>
+      <w:pPr>
+        <w:ind w:left="3960" w:hanging="360"/>
+      </w:pPr>
+    </w:lvl>
+    <w:lvl w:ilvl="5" w:tplc="0C0A001B" w:tentative="1">
+      <w:start w:val="1"/>
+      <w:numFmt w:val="lowerRoman"/>
+      <w:lvlText w:val="%6."/>
+      <w:lvlJc w:val="right"/>
+      <w:pPr>
+        <w:ind w:left="4680" w:hanging="180"/>
+      </w:pPr>
+    </w:lvl>
+    <w:lvl w:ilvl="6" w:tplc="0C0A000F" w:tentative="1">
+      <w:start w:val="1"/>
+      <w:numFmt w:val="decimal"/>
+      <w:lvlText w:val="%7."/>
+      <w:lvlJc w:val="left"/>
+      <w:pPr>
+        <w:ind w:left="5400" w:hanging="360"/>
+      </w:pPr>
+    </w:lvl>
+    <w:lvl w:ilvl="7" w:tplc="0C0A0019" w:tentative="1">
+      <w:start w:val="1"/>
+      <w:numFmt w:val="lowerLetter"/>
+      <w:lvlText w:val="%8."/>
+      <w:lvlJc w:val="left"/>
+      <w:pPr>
+        <w:ind w:left="6120" w:hanging="360"/>
+      </w:pPr>
+    </w:lvl>
+    <w:lvl w:ilvl="8" w:tplc="0C0A001B" w:tentative="1">
+      <w:start w:val="1"/>
+      <w:numFmt w:val="lowerRoman"/>
+      <w:lvlText w:val="%9."/>
+      <w:lvlJc w:val="right"/>
+      <w:pPr>
+        <w:ind w:left="6840" w:hanging="180"/>
+      </w:pPr>
+    </w:lvl>
+  </w:abstractNum>
+  <w:abstractNum w:abstractNumId="2" w15:restartNumberingAfterBreak="0">
     <w:nsid w:val="607C2DE4"/>
     <w:multiLevelType w:val="hybridMultilevel"/>
     <w:tmpl w:val="447482E2"/>
@@ -497,7 +608,13 @@
     </w:lvl>
   </w:abstractNum>
   <w:num w:numId="1">
+    <w:abstractNumId w:val="2"/>
+  </w:num>
+  <w:num w:numId="2">
     <w:abstractNumId w:val="0"/>
+  </w:num>
+  <w:num w:numId="3">
+    <w:abstractNumId w:val="1"/>
   </w:num>
 </w:numbering>
 </file>
@@ -625,6 +742,7 @@
     <w:lsdException w:name="HTML Sample" w:semiHidden="1" w:unhideWhenUsed="1"/>
     <w:lsdException w:name="HTML Typewriter" w:semiHidden="1" w:unhideWhenUsed="1"/>
     <w:lsdException w:name="HTML Variable" w:semiHidden="1" w:unhideWhenUsed="1"/>
+    <w:lsdException w:name="Normal Table" w:semiHidden="1" w:unhideWhenUsed="1"/>
     <w:lsdException w:name="annotation subject" w:semiHidden="1" w:unhideWhenUsed="1"/>
     <w:lsdException w:name="No List" w:semiHidden="1" w:unhideWhenUsed="1"/>
     <w:lsdException w:name="Outline List 1" w:semiHidden="1" w:unhideWhenUsed="1"/>
@@ -671,8 +789,10 @@
     <w:lsdException w:name="Table Subtle 2" w:semiHidden="1" w:unhideWhenUsed="1"/>
     <w:lsdException w:name="Table Web 1" w:semiHidden="1" w:unhideWhenUsed="1"/>
     <w:lsdException w:name="Table Web 2" w:semiHidden="1" w:unhideWhenUsed="1"/>
+    <w:lsdException w:name="Table Web 3" w:semiHidden="1" w:unhideWhenUsed="1"/>
     <w:lsdException w:name="Balloon Text" w:semiHidden="1" w:unhideWhenUsed="1"/>
     <w:lsdException w:name="Table Grid" w:uiPriority="39"/>
+    <w:lsdException w:name="Table Theme" w:semiHidden="1" w:unhideWhenUsed="1"/>
     <w:lsdException w:name="Placeholder Text" w:semiHidden="1"/>
     <w:lsdException w:name="No Spacing" w:uiPriority="1" w:qFormat="1"/>
     <w:lsdException w:name="Light Shading" w:uiPriority="60"/>

</xml_diff>